<commit_message>
IED-97 Rev2 - modificação na Documentação
</commit_message>
<xml_diff>
--- a/BI_Staging/DOCUMENTAÇÃO/01_Criação_da_Carga_Para_o_ BI_Staging.docx
+++ b/BI_Staging/DOCUMENTAÇÃO/01_Criação_da_Carga_Para_o_ BI_Staging.docx
@@ -1412,25 +1412,61 @@
     </w:p>
     <w:p>
       <w:pPr>
-        <w:pStyle w:val="PargrafodaLista"/>
-        <w:numPr>
-          <w:ilvl w:val="0"/>
-          <w:numId w:val="5"/>
-        </w:numPr>
-        <w:spacing w:after="0" w:line="360" w:lineRule="auto"/>
-        <w:rPr>
-          <w:rFonts w:ascii="Arial" w:hAnsi="Arial" w:cs="Arial"/>
-          <w:sz w:val="24"/>
-          <w:szCs w:val="24"/>
-        </w:rPr>
-      </w:pPr>
-      <w:r>
-        <w:rPr>
-          <w:rFonts w:ascii="Arial" w:hAnsi="Arial" w:cs="Arial"/>
-          <w:sz w:val="24"/>
-          <w:szCs w:val="24"/>
-        </w:rPr>
-        <w:t xml:space="preserve">Para apagar dados de uma tabela </w:t>
+        <w:spacing w:after="0" w:line="360" w:lineRule="auto"/>
+        <w:ind w:firstLine="708"/>
+        <w:rPr>
+          <w:rFonts w:ascii="Arial" w:hAnsi="Arial" w:cs="Arial"/>
+          <w:sz w:val="24"/>
+          <w:szCs w:val="24"/>
+        </w:rPr>
+      </w:pPr>
+      <w:r>
+        <w:rPr>
+          <w:rFonts w:ascii="Arial" w:hAnsi="Arial" w:cs="Arial"/>
+          <w:sz w:val="24"/>
+          <w:szCs w:val="24"/>
+        </w:rPr>
+        <w:t xml:space="preserve">Para </w:t>
+      </w:r>
+      <w:r>
+        <w:rPr>
+          <w:rFonts w:ascii="Arial" w:hAnsi="Arial" w:cs="Arial"/>
+          <w:sz w:val="24"/>
+          <w:szCs w:val="24"/>
+        </w:rPr>
+        <w:t xml:space="preserve">deletar uma tabela do </w:t>
+      </w:r>
+      <w:r>
+        <w:rPr>
+          <w:rFonts w:ascii="Arial" w:hAnsi="Arial" w:cs="Arial"/>
+          <w:sz w:val="24"/>
+          <w:szCs w:val="24"/>
+        </w:rPr>
+        <w:t>b</w:t>
+      </w:r>
+      <w:r>
+        <w:rPr>
+          <w:rFonts w:ascii="Arial" w:hAnsi="Arial" w:cs="Arial"/>
+          <w:sz w:val="24"/>
+          <w:szCs w:val="24"/>
+        </w:rPr>
+        <w:t xml:space="preserve">anco de </w:t>
+      </w:r>
+      <w:r>
+        <w:rPr>
+          <w:rFonts w:ascii="Arial" w:hAnsi="Arial" w:cs="Arial"/>
+          <w:sz w:val="24"/>
+          <w:szCs w:val="24"/>
+        </w:rPr>
+        <w:t>d</w:t>
+      </w:r>
+      <w:r>
+        <w:rPr>
+          <w:rFonts w:ascii="Arial" w:hAnsi="Arial" w:cs="Arial"/>
+          <w:sz w:val="24"/>
+          <w:szCs w:val="24"/>
+        </w:rPr>
+        <w:t xml:space="preserve">ados, no exemplo abaixo, </w:t>
       </w:r>
       <w:r>
         <w:rPr>
@@ -3285,6 +3321,7 @@
       <w:r>
         <w:rPr>
           <w:rFonts w:ascii="Arial" w:hAnsi="Arial" w:cs="Arial"/>
+          <w:noProof/>
           <w:sz w:val="24"/>
           <w:szCs w:val="24"/>
         </w:rPr>
@@ -3798,6 +3835,7 @@
       <w:r>
         <w:rPr>
           <w:rFonts w:ascii="Arial" w:hAnsi="Arial" w:cs="Arial"/>
+          <w:noProof/>
           <w:sz w:val="24"/>
           <w:szCs w:val="24"/>
         </w:rPr>

</xml_diff>